<commit_message>
Lab1 update & upload
</commit_message>
<xml_diff>
--- a/Lab1/lab1.docx
+++ b/Lab1/lab1.docx
@@ -95,19 +95,8 @@
       </w:r>
     </w:p>
     <w:p>
-      <w:pPr>
-        <w:rPr>
-          <w:rFonts w:hint="eastAsia"/>
-        </w:rPr>
-      </w:pPr>
-      <w:r>
-        <w:t>_____________________________________________________________________</w:t>
-      </w:r>
-      <w:r>
-        <w:t>________________</w:t>
-      </w:r>
-      <w:r>
-        <w:t>__</w:t>
+      <w:r>
+        <w:t>_______________________________________________________________________________________</w:t>
       </w:r>
     </w:p>
     <w:p>
@@ -115,46 +104,72 @@
         <w:rPr>
           <w:highlight w:val="yellow"/>
         </w:rPr>
-        <w:t>Q1.</w:t>
+        <w:t>Q1</w:t>
+      </w:r>
+      <w:r>
+        <w:rPr>
+          <w:highlight w:val="yellow"/>
+        </w:rPr>
+        <w:t>.</w:t>
+      </w:r>
+      <w:r>
+        <w:t xml:space="preserve"> </w:t>
+      </w:r>
+      <w:bookmarkStart w:id="0" w:name="_GoBack"/>
+      <w:bookmarkEnd w:id="0"/>
+      <w:r>
+        <w:t>List 3 different protocols that appear in the protocol column in the unfiltered</w:t>
+      </w:r>
+      <w:r>
+        <w:t xml:space="preserve"> </w:t>
+      </w:r>
+      <w:r>
+        <w:t>packet-listing window in step 7 above.</w:t>
       </w:r>
     </w:p>
     <w:p>
       <w:r>
         <w:rPr>
-          <w:rFonts w:hint="eastAsia"/>
-        </w:rPr>
-        <w:pict>
-          <v:shapetype id="_x0000_t75" coordsize="21600,21600" o:spt="75" o:preferrelative="t" path="m@4@5l@4@11@9@11@9@5xe" filled="f" stroked="f">
-            <v:stroke joinstyle="miter"/>
-            <v:formulas>
-              <v:f eqn="if lineDrawn pixelLineWidth 0"/>
-              <v:f eqn="sum @0 1 0"/>
-              <v:f eqn="sum 0 0 @1"/>
-              <v:f eqn="prod @2 1 2"/>
-              <v:f eqn="prod @3 21600 pixelWidth"/>
-              <v:f eqn="prod @3 21600 pixelHeight"/>
-              <v:f eqn="sum @0 0 1"/>
-              <v:f eqn="prod @6 1 2"/>
-              <v:f eqn="prod @7 21600 pixelWidth"/>
-              <v:f eqn="sum @8 21600 0"/>
-              <v:f eqn="prod @7 21600 pixelHeight"/>
-              <v:f eqn="sum @10 21600 0"/>
-            </v:formulas>
-            <v:path o:extrusionok="f" gradientshapeok="t" o:connecttype="rect"/>
-            <o:lock v:ext="edit" aspectratio="t"/>
-          </v:shapetype>
-          <v:shape id="_x0000_i1025" type="#_x0000_t75" style="width:525.6pt;height:345.6pt">
-            <v:imagedata r:id="rId4" o:title="A1"/>
-          </v:shape>
-        </w:pict>
+          <w:noProof/>
+        </w:rPr>
+        <w:drawing>
+          <wp:inline distT="0" distB="0" distL="0" distR="0" wp14:anchorId="28368585" wp14:editId="7ED2DF59">
+            <wp:extent cx="6645910" cy="433070"/>
+            <wp:effectExtent l="0" t="0" r="2540" b="5080"/>
+            <wp:docPr id="1" name="圖片 1"/>
+            <wp:cNvGraphicFramePr>
+              <a:graphicFrameLocks xmlns:a="http://schemas.openxmlformats.org/drawingml/2006/main" noChangeAspect="1"/>
+            </wp:cNvGraphicFramePr>
+            <a:graphic xmlns:a="http://schemas.openxmlformats.org/drawingml/2006/main">
+              <a:graphicData uri="http://schemas.openxmlformats.org/drawingml/2006/picture">
+                <pic:pic xmlns:pic="http://schemas.openxmlformats.org/drawingml/2006/picture">
+                  <pic:nvPicPr>
+                    <pic:cNvPr id="1" name=""/>
+                    <pic:cNvPicPr/>
+                  </pic:nvPicPr>
+                  <pic:blipFill>
+                    <a:blip r:embed="rId4"/>
+                    <a:stretch>
+                      <a:fillRect/>
+                    </a:stretch>
+                  </pic:blipFill>
+                  <pic:spPr>
+                    <a:xfrm>
+                      <a:off x="0" y="0"/>
+                      <a:ext cx="6645910" cy="433070"/>
+                    </a:xfrm>
+                    <a:prstGeom prst="rect">
+                      <a:avLst/>
+                    </a:prstGeom>
+                  </pic:spPr>
+                </pic:pic>
+              </a:graphicData>
+            </a:graphic>
+          </wp:inline>
+        </w:drawing>
       </w:r>
     </w:p>
     <w:p>
-      <w:pPr>
-        <w:rPr>
-          <w:rFonts w:hint="eastAsia"/>
-        </w:rPr>
-      </w:pPr>
       <w:r>
         <w:t>_______________________________________________________________________________________</w:t>
       </w:r>
@@ -172,190 +187,143 @@
         </w:rPr>
         <w:t>.</w:t>
       </w:r>
+      <w:r>
+        <w:t xml:space="preserve"> </w:t>
+      </w:r>
+      <w:r>
+        <w:t>What is the Internet address of the gaia.cs.u</w:t>
+      </w:r>
+      <w:r>
+        <w:t>mass.edu (also known as wwwnet.</w:t>
+      </w:r>
+      <w:r>
+        <w:t xml:space="preserve">cs.umass.edu)? </w:t>
+      </w:r>
     </w:p>
     <w:p>
       <w:r>
-        <w:rPr>
-          <w:rFonts w:hint="eastAsia"/>
-        </w:rPr>
-        <w:pict>
-          <v:shape id="_x0000_i1026" type="#_x0000_t75" style="width:374.4pt;height:295.2pt">
-            <v:imagedata r:id="rId5" o:title="A2"/>
-          </v:shape>
-        </w:pict>
+        <w:t>What is the Internet address of your computer?</w:t>
       </w:r>
     </w:p>
     <w:p>
-      <w:pPr>
-        <w:rPr>
-          <w:rFonts w:hint="eastAsia"/>
-        </w:rPr>
-      </w:pPr>
-      <w:r>
-        <w:lastRenderedPageBreak/>
-        <w:t>_______________________________________________________________________________________</w:t>
+      <w:r>
+        <w:rPr>
+          <w:noProof/>
+        </w:rPr>
+        <w:drawing>
+          <wp:inline distT="0" distB="0" distL="0" distR="0">
+            <wp:extent cx="6645910" cy="2359660"/>
+            <wp:effectExtent l="0" t="0" r="2540" b="2540"/>
+            <wp:docPr id="3" name="圖片 3"/>
+            <wp:cNvGraphicFramePr>
+              <a:graphicFrameLocks xmlns:a="http://schemas.openxmlformats.org/drawingml/2006/main" noChangeAspect="1"/>
+            </wp:cNvGraphicFramePr>
+            <a:graphic xmlns:a="http://schemas.openxmlformats.org/drawingml/2006/main">
+              <a:graphicData uri="http://schemas.openxmlformats.org/drawingml/2006/picture">
+                <pic:pic xmlns:pic="http://schemas.openxmlformats.org/drawingml/2006/picture">
+                  <pic:nvPicPr>
+                    <pic:cNvPr id="3" name="Screenshot_20221008_210708_Samsung Notes.jpg"/>
+                    <pic:cNvPicPr/>
+                  </pic:nvPicPr>
+                  <pic:blipFill>
+                    <a:blip r:embed="rId5" cstate="print">
+                      <a:extLst>
+                        <a:ext uri="{28A0092B-C50C-407E-A947-70E740481C1C}">
+                          <a14:useLocalDpi xmlns:a14="http://schemas.microsoft.com/office/drawing/2010/main" val="0"/>
+                        </a:ext>
+                      </a:extLst>
+                    </a:blip>
+                    <a:stretch>
+                      <a:fillRect/>
+                    </a:stretch>
+                  </pic:blipFill>
+                  <pic:spPr>
+                    <a:xfrm>
+                      <a:off x="0" y="0"/>
+                      <a:ext cx="6645910" cy="2359660"/>
+                    </a:xfrm>
+                    <a:prstGeom prst="rect">
+                      <a:avLst/>
+                    </a:prstGeom>
+                  </pic:spPr>
+                </pic:pic>
+              </a:graphicData>
+            </a:graphic>
+          </wp:inline>
+        </w:drawing>
       </w:r>
     </w:p>
     <w:p>
       <w:r>
-        <w:rPr>
-          <w:highlight w:val="yellow"/>
-        </w:rPr>
-        <w:t>Q</w:t>
-      </w:r>
-      <w:r>
-        <w:rPr>
-          <w:highlight w:val="yellow"/>
-        </w:rPr>
-        <w:t>3</w:t>
-      </w:r>
-      <w:r>
-        <w:rPr>
-          <w:highlight w:val="yellow"/>
-        </w:rPr>
-        <w:t>.</w:t>
+        <w:t>_______________________________________________________________________________________</w:t>
       </w:r>
     </w:p>
     <w:p>
       <w:r>
         <w:rPr>
-          <w:rFonts w:hint="eastAsia"/>
-        </w:rPr>
-        <w:pict>
-          <v:shape id="_x0000_i1027" type="#_x0000_t75" style="width:525.6pt;height:259.2pt">
-            <v:imagedata r:id="rId6" o:title="A3"/>
-          </v:shape>
-        </w:pict>
+          <w:highlight w:val="yellow"/>
+        </w:rPr>
+        <w:t>Q3</w:t>
+      </w:r>
+      <w:r>
+        <w:rPr>
+          <w:highlight w:val="yellow"/>
+        </w:rPr>
+        <w:t>.</w:t>
+      </w:r>
+      <w:r>
+        <w:t xml:space="preserve"> Print the screen shot of </w:t>
+      </w:r>
+      <w:proofErr w:type="spellStart"/>
+      <w:r>
+        <w:t>wireshark</w:t>
+      </w:r>
+      <w:proofErr w:type="spellEnd"/>
+      <w:r>
+        <w:t xml:space="preserve"> display in step 9 above.</w:t>
       </w:r>
     </w:p>
     <w:p>
-      <w:pPr>
-        <w:rPr>
-          <w:rFonts w:hint="eastAsia"/>
-        </w:rPr>
-      </w:pPr>
-      <w:r>
-        <w:t>_______________________________________________________________________________________</w:t>
-      </w:r>
-    </w:p>
-    <w:p>
-      <w:r>
-        <w:rPr>
-          <w:highlight w:val="yellow"/>
-        </w:rPr>
-        <w:t>Q4</w:t>
-      </w:r>
-      <w:r>
-        <w:rPr>
-          <w:highlight w:val="yellow"/>
-        </w:rPr>
-        <w:t>.</w:t>
-      </w:r>
-    </w:p>
-    <w:p>
-      <w:r>
-        <w:rPr>
-          <w:rFonts w:hint="eastAsia"/>
-        </w:rPr>
-        <w:pict>
-          <v:shape id="_x0000_i1028" type="#_x0000_t75" style="width:525.6pt;height:280.8pt">
-            <v:imagedata r:id="rId7" o:title="A4"/>
-          </v:shape>
-        </w:pict>
-      </w:r>
-    </w:p>
-    <w:p>
-      <w:pPr>
-        <w:rPr>
-          <w:rFonts w:hint="eastAsia"/>
-        </w:rPr>
-      </w:pPr>
-      <w:r>
-        <w:t>_______________________________________________________________________________________</w:t>
-      </w:r>
-    </w:p>
-    <w:p>
-      <w:r>
-        <w:rPr>
-          <w:highlight w:val="yellow"/>
-        </w:rPr>
-        <w:t>Q5 ~ Q6</w:t>
-      </w:r>
-      <w:r>
-        <w:rPr>
-          <w:highlight w:val="yellow"/>
-        </w:rPr>
-        <w:t>.</w:t>
-      </w:r>
-    </w:p>
-    <w:p>
-      <w:r>
-        <w:rPr>
-          <w:rFonts w:hint="eastAsia"/>
-        </w:rPr>
-        <w:pict>
-          <v:shape id="_x0000_i1029" type="#_x0000_t75" style="width:525.6pt;height:79.2pt">
-            <v:imagedata r:id="rId8" o:title="A6"/>
-          </v:shape>
-        </w:pict>
-      </w:r>
-    </w:p>
-    <w:p>
-      <w:pPr>
-        <w:rPr>
-          <w:rFonts w:hint="eastAsia"/>
-        </w:rPr>
-      </w:pPr>
-      <w:r>
-        <w:lastRenderedPageBreak/>
-        <w:t>_______________________________________________________________________________________</w:t>
-      </w:r>
-    </w:p>
-    <w:p>
-      <w:r>
-        <w:rPr>
-          <w:highlight w:val="yellow"/>
-        </w:rPr>
-        <w:t>Q7 ~</w:t>
-      </w:r>
-      <w:r>
-        <w:rPr>
-          <w:rFonts w:hint="eastAsia"/>
-          <w:highlight w:val="yellow"/>
-        </w:rPr>
-        <w:t xml:space="preserve"> </w:t>
-      </w:r>
-      <w:r>
-        <w:rPr>
-          <w:highlight w:val="yellow"/>
-        </w:rPr>
-        <w:t>Q9</w:t>
-      </w:r>
-      <w:r>
-        <w:rPr>
-          <w:highlight w:val="yellow"/>
-        </w:rPr>
-        <w:t>.</w:t>
-      </w:r>
-    </w:p>
-    <w:p>
-      <w:pPr>
-        <w:rPr>
-          <w:rFonts w:hint="eastAsia"/>
-        </w:rPr>
-      </w:pPr>
-      <w:r>
-        <w:rPr>
-          <w:rFonts w:hint="eastAsia"/>
-        </w:rPr>
-        <w:pict>
-          <v:shape id="_x0000_i1030" type="#_x0000_t75" style="width:525.6pt;height:280.8pt">
-            <v:imagedata r:id="rId9" o:title="Q9"/>
-          </v:shape>
-        </w:pict>
-      </w:r>
-      <w:bookmarkStart w:id="0" w:name="_GoBack"/>
-      <w:bookmarkEnd w:id="0"/>
+      <w:r>
+        <w:rPr>
+          <w:noProof/>
+        </w:rPr>
+        <w:drawing>
+          <wp:inline distT="0" distB="0" distL="0" distR="0" wp14:anchorId="46077E3C" wp14:editId="2882B0AB">
+            <wp:extent cx="6645910" cy="4064000"/>
+            <wp:effectExtent l="0" t="0" r="2540" b="0"/>
+            <wp:docPr id="2" name="圖片 2"/>
+            <wp:cNvGraphicFramePr>
+              <a:graphicFrameLocks xmlns:a="http://schemas.openxmlformats.org/drawingml/2006/main" noChangeAspect="1"/>
+            </wp:cNvGraphicFramePr>
+            <a:graphic xmlns:a="http://schemas.openxmlformats.org/drawingml/2006/main">
+              <a:graphicData uri="http://schemas.openxmlformats.org/drawingml/2006/picture">
+                <pic:pic xmlns:pic="http://schemas.openxmlformats.org/drawingml/2006/picture">
+                  <pic:nvPicPr>
+                    <pic:cNvPr id="1" name=""/>
+                    <pic:cNvPicPr/>
+                  </pic:nvPicPr>
+                  <pic:blipFill>
+                    <a:blip r:embed="rId6"/>
+                    <a:stretch>
+                      <a:fillRect/>
+                    </a:stretch>
+                  </pic:blipFill>
+                  <pic:spPr>
+                    <a:xfrm>
+                      <a:off x="0" y="0"/>
+                      <a:ext cx="6645910" cy="4064000"/>
+                    </a:xfrm>
+                    <a:prstGeom prst="rect">
+                      <a:avLst/>
+                    </a:prstGeom>
+                  </pic:spPr>
+                </pic:pic>
+              </a:graphicData>
+            </a:graphic>
+          </wp:inline>
+        </w:drawing>
+      </w:r>
     </w:p>
     <w:sectPr>
       <w:pgSz w:w="11906" w:h="16838"/>
@@ -764,6 +732,7 @@
   <w:style w:type="character" w:default="1" w:styleId="a0">
     <w:name w:val="Default Paragraph Font"/>
     <w:uiPriority w:val="1"/>
+    <w:semiHidden/>
     <w:unhideWhenUsed/>
   </w:style>
   <w:style w:type="table" w:default="1" w:styleId="a1">

</xml_diff>